<commit_message>
Added : Functionality to Create Data Base
</commit_message>
<xml_diff>
--- a/Day31.docx
+++ b/Day31.docx
@@ -907,12 +907,7 @@
         <w:jc w:val="center"/>
       </w:pPr>
       <w:r>
-        <w:t>U</w:t>
-      </w:r>
-      <w:bookmarkStart w:id="0" w:name="_GoBack"/>
-      <w:bookmarkEnd w:id="0"/>
-      <w:r>
-        <w:t>C</w:t>
+        <w:t>UC</w:t>
       </w:r>
     </w:p>
     <w:p>
@@ -977,19 +972,17 @@
       </w:r>
     </w:p>
     <w:p>
-      <w:pPr>
-        <w:jc w:val="center"/>
-      </w:pPr>
+      <w:bookmarkStart w:id="0" w:name="_GoBack"/>
       <w:r>
         <w:rPr>
           <w:noProof/>
           <w:lang w:eastAsia="en-IN"/>
         </w:rPr>
         <w:drawing>
-          <wp:inline distT="0" distB="0" distL="0" distR="0" wp14:anchorId="6A4EA15C" wp14:editId="11B3D546">
-            <wp:extent cx="6423303" cy="1163782"/>
-            <wp:effectExtent l="0" t="0" r="0" b="0"/>
-            <wp:docPr id="15" name="Picture 15"/>
+          <wp:inline distT="0" distB="0" distL="0" distR="0" wp14:anchorId="183DE1AF" wp14:editId="566F8241">
+            <wp:extent cx="5735091" cy="1039091"/>
+            <wp:effectExtent l="0" t="0" r="0" b="8890"/>
+            <wp:docPr id="17" name="Picture 17"/>
             <wp:cNvGraphicFramePr>
               <a:graphicFrameLocks xmlns:a="http://schemas.openxmlformats.org/drawingml/2006/main" noChangeAspect="1"/>
             </wp:cNvGraphicFramePr>
@@ -1002,13 +995,13 @@
                   </pic:nvPicPr>
                   <pic:blipFill rotWithShape="1">
                     <a:blip r:embed="rId21"/>
-                    <a:srcRect t="22836" b="44936"/>
+                    <a:srcRect t="22652" b="45120"/>
                     <a:stretch/>
                   </pic:blipFill>
                   <pic:spPr bwMode="auto">
                     <a:xfrm>
                       <a:off x="0" y="0"/>
-                      <a:ext cx="6419291" cy="1163055"/>
+                      <a:ext cx="5731510" cy="1038442"/>
                     </a:xfrm>
                     <a:prstGeom prst="rect">
                       <a:avLst/>
@@ -1028,6 +1021,7 @@
           </wp:inline>
         </w:drawing>
       </w:r>
+      <w:bookmarkEnd w:id="0"/>
     </w:p>
     <w:sectPr>
       <w:pgSz w:w="11906" w:h="16838"/>

</xml_diff>

<commit_message>
Added : Fuctionality To Create AddressBook Table
</commit_message>
<xml_diff>
--- a/Day31.docx
+++ b/Day31.docx
@@ -907,12 +907,7 @@
         <w:jc w:val="center"/>
       </w:pPr>
       <w:r>
-        <w:t>U</w:t>
-      </w:r>
-      <w:bookmarkStart w:id="0" w:name="_GoBack"/>
-      <w:bookmarkEnd w:id="0"/>
-      <w:r>
-        <w:t>C</w:t>
+        <w:t>UC</w:t>
       </w:r>
     </w:p>
     <w:p>
@@ -977,19 +972,17 @@
       </w:r>
     </w:p>
     <w:p>
-      <w:pPr>
-        <w:jc w:val="center"/>
-      </w:pPr>
+      <w:bookmarkStart w:id="0" w:name="_GoBack"/>
       <w:r>
         <w:rPr>
           <w:noProof/>
           <w:lang w:eastAsia="en-IN"/>
         </w:rPr>
         <w:drawing>
-          <wp:inline distT="0" distB="0" distL="0" distR="0" wp14:anchorId="6A4EA15C" wp14:editId="11B3D546">
-            <wp:extent cx="6423303" cy="1163782"/>
-            <wp:effectExtent l="0" t="0" r="0" b="0"/>
-            <wp:docPr id="15" name="Picture 15"/>
+          <wp:inline distT="0" distB="0" distL="0" distR="0" wp14:anchorId="183DE1AF" wp14:editId="566F8241">
+            <wp:extent cx="5735091" cy="1039091"/>
+            <wp:effectExtent l="0" t="0" r="0" b="8890"/>
+            <wp:docPr id="17" name="Picture 17"/>
             <wp:cNvGraphicFramePr>
               <a:graphicFrameLocks xmlns:a="http://schemas.openxmlformats.org/drawingml/2006/main" noChangeAspect="1"/>
             </wp:cNvGraphicFramePr>
@@ -1002,13 +995,13 @@
                   </pic:nvPicPr>
                   <pic:blipFill rotWithShape="1">
                     <a:blip r:embed="rId21"/>
-                    <a:srcRect t="22836" b="44936"/>
+                    <a:srcRect t="22652" b="45120"/>
                     <a:stretch/>
                   </pic:blipFill>
                   <pic:spPr bwMode="auto">
                     <a:xfrm>
                       <a:off x="0" y="0"/>
-                      <a:ext cx="6419291" cy="1163055"/>
+                      <a:ext cx="5731510" cy="1038442"/>
                     </a:xfrm>
                     <a:prstGeom prst="rect">
                       <a:avLst/>
@@ -1028,6 +1021,7 @@
           </wp:inline>
         </w:drawing>
       </w:r>
+      <w:bookmarkEnd w:id="0"/>
     </w:p>
     <w:sectPr>
       <w:pgSz w:w="11906" w:h="16838"/>

</xml_diff>